<commit_message>
First commit for 5th march 2017
</commit_message>
<xml_diff>
--- a/12.Configuring hibernate to work with H2 database(4thmarch2017).docx
+++ b/12.Configuring hibernate to work with H2 database(4thmarch2017).docx
@@ -805,6 +805,24 @@
         <w:autoSpaceDN w:val="0"/>
         <w:adjustRightInd w:val="0"/>
         <w:spacing w:after="0" w:line="240" w:lineRule="auto"/>
+        <w:ind w:left="720" w:firstLine="720"/>
+        <w:rPr>
+          <w:szCs w:val="20"/>
+        </w:rPr>
+      </w:pPr>
+      <w:r>
+        <w:rPr>
+          <w:szCs w:val="20"/>
+        </w:rPr>
+        <w:t>properties.put("hibernate.hbm2ddl.auto","update");</w:t>
+      </w:r>
+    </w:p>
+    <w:p>
+      <w:pPr>
+        <w:autoSpaceDE w:val="0"/>
+        <w:autoSpaceDN w:val="0"/>
+        <w:adjustRightInd w:val="0"/>
+        <w:spacing w:after="0" w:line="240" w:lineRule="auto"/>
         <w:rPr>
           <w:szCs w:val="20"/>
         </w:rPr>
@@ -849,6 +867,7 @@
         <w:rPr>
           <w:szCs w:val="20"/>
         </w:rPr>
+        <w:lastRenderedPageBreak/>
         <w:t>Note:</w:t>
       </w:r>
       <w:r>
@@ -881,7 +900,6 @@
         <w:rPr>
           <w:szCs w:val="20"/>
         </w:rPr>
-        <w:lastRenderedPageBreak/>
         <w:t>c.HibernateTransactionManager(to manage hibernate transactions)</w:t>
       </w:r>
     </w:p>
@@ -2049,7 +2067,7 @@
 </file>
 
 <file path=customXml/itemProps1.xml><?xml version="1.0" encoding="utf-8"?>
-<ds:datastoreItem xmlns:ds="http://schemas.openxmlformats.org/officeDocument/2006/customXml" ds:itemID="{22EEE2F7-D4FF-4CAA-AB00-AFADF00C30D8}">
+<ds:datastoreItem xmlns:ds="http://schemas.openxmlformats.org/officeDocument/2006/customXml" ds:itemID="{5CAA8F49-5D42-4621-81F2-DC4940210B8F}">
   <ds:schemaRefs>
     <ds:schemaRef ds:uri="http://schemas.openxmlformats.org/officeDocument/2006/bibliography"/>
   </ds:schemaRefs>

</xml_diff>